<commit_message>
Make description unique - 2.0
</commit_message>
<xml_diff>
--- a/09.03.03/ИНМиТ_ИТиАП_09.03.03_Д1.10.5_Основы Web-программирования.docx
+++ b/09.03.03/ИНМиТ_ИТиАП_09.03.03_Д1.10.5_Основы Web-программирования.docx
@@ -1583,24 +1583,19 @@
         <w:t xml:space="preserve"> вопросы</w:t>
       </w:r>
       <w:r>
-        <w:t xml:space="preserve"> </w:t>
-      </w:r>
-      <w:r>
-        <w:t>создания</w:t>
-      </w:r>
-      <w:r>
-        <w:t xml:space="preserve"> сайтов различного назначения и их </w:t>
-      </w:r>
-      <w:proofErr w:type="spellStart"/>
-      <w:r>
-        <w:t>Web</w:t>
-      </w:r>
-      <w:proofErr w:type="spellEnd"/>
-      <w:r>
-        <w:t>-дизайна</w:t>
-      </w:r>
-      <w:r>
-        <w:t>.</w:t>
+        <w:t xml:space="preserve"> проектирования </w:t>
+      </w:r>
+      <w:r>
+        <w:t xml:space="preserve">сайтов </w:t>
+      </w:r>
+      <w:r>
+        <w:t>на основе их</w:t>
+      </w:r>
+      <w:r>
+        <w:t xml:space="preserve"> назначения</w:t>
+      </w:r>
+      <w:r>
+        <w:t>, выбора программных средств, организации представления данных и взаимодействия с пользователем.</w:t>
       </w:r>
     </w:p>
     <w:p>
@@ -1612,6 +1607,8 @@
           <w:b/>
         </w:rPr>
       </w:pPr>
+      <w:bookmarkStart w:id="2" w:name="_GoBack"/>
+      <w:bookmarkEnd w:id="2"/>
       <w:r>
         <w:rPr>
           <w:b/>
@@ -1777,7 +1774,7 @@
         </w:rPr>
         <w:instrText xml:space="preserve"> TC "</w:instrText>
       </w:r>
-      <w:bookmarkStart w:id="2" w:name="_Toc463805973"/>
+      <w:bookmarkStart w:id="3" w:name="_Toc463805973"/>
       <w:r>
         <w:rPr>
           <w:b/>
@@ -1785,7 +1782,7 @@
         </w:rPr>
         <w:instrText>Язык реализации программы</w:instrText>
       </w:r>
-      <w:bookmarkEnd w:id="2"/>
+      <w:bookmarkEnd w:id="3"/>
       <w:r>
         <w:rPr>
           <w:b/>
@@ -1868,7 +1865,7 @@
         </w:rPr>
         <w:instrText xml:space="preserve"> TC "</w:instrText>
       </w:r>
-      <w:bookmarkStart w:id="3" w:name="_Toc463805974"/>
+      <w:bookmarkStart w:id="4" w:name="_Toc463805974"/>
       <w:r>
         <w:rPr>
           <w:b/>
@@ -1876,7 +1873,7 @@
         </w:rPr>
         <w:instrText>Планируемые результаты обучения по дисциплине</w:instrText>
       </w:r>
-      <w:bookmarkEnd w:id="3"/>
+      <w:bookmarkEnd w:id="4"/>
       <w:r>
         <w:rPr>
           <w:b/>
@@ -3073,7 +3070,7 @@
         </w:rPr>
         <w:instrText xml:space="preserve"> TC "</w:instrText>
       </w:r>
-      <w:bookmarkStart w:id="4" w:name="_Toc463805975"/>
+      <w:bookmarkStart w:id="5" w:name="_Toc463805975"/>
       <w:r>
         <w:rPr>
           <w:b/>
@@ -3081,7 +3078,7 @@
         </w:rPr>
         <w:instrText>Объем дисциплины</w:instrText>
       </w:r>
-      <w:bookmarkEnd w:id="4"/>
+      <w:bookmarkEnd w:id="5"/>
       <w:r>
         <w:rPr>
           <w:b/>
@@ -4968,7 +4965,7 @@
       <w:r>
         <w:instrText xml:space="preserve"> TC "</w:instrText>
       </w:r>
-      <w:bookmarkStart w:id="5" w:name="_Toc463805976"/>
+      <w:bookmarkStart w:id="6" w:name="_Toc463805976"/>
       <w:r>
         <w:rPr>
           <w:b/>
@@ -4977,7 +4974,7 @@
         </w:rPr>
         <w:instrText>СОДЕРЖАНИЕ ДИСЦИПЛИНЫ</w:instrText>
       </w:r>
-      <w:bookmarkEnd w:id="5"/>
+      <w:bookmarkEnd w:id="6"/>
       <w:r>
         <w:instrText xml:space="preserve">" \f C \l "1" </w:instrText>
       </w:r>
@@ -5738,7 +5735,7 @@
       <w:r>
         <w:instrText xml:space="preserve"> TC "</w:instrText>
       </w:r>
-      <w:bookmarkStart w:id="6" w:name="_Toc463805977"/>
+      <w:bookmarkStart w:id="7" w:name="_Toc463805977"/>
       <w:r>
         <w:rPr>
           <w:b/>
@@ -5747,7 +5744,7 @@
         </w:rPr>
         <w:instrText>РАСПРЕДЕЛЕНИЕ УЧЕБНОГО ВРЕМЕНИ</w:instrText>
       </w:r>
-      <w:bookmarkEnd w:id="6"/>
+      <w:bookmarkEnd w:id="7"/>
       <w:r>
         <w:instrText xml:space="preserve">" \f C \l "1" </w:instrText>
       </w:r>
@@ -5794,7 +5791,7 @@
         </w:rPr>
         <w:instrText xml:space="preserve"> TC "</w:instrText>
       </w:r>
-      <w:bookmarkStart w:id="7" w:name="_Toc463805978"/>
+      <w:bookmarkStart w:id="8" w:name="_Toc463805978"/>
       <w:r>
         <w:rPr>
           <w:b/>
@@ -5802,7 +5799,7 @@
         </w:rPr>
         <w:instrText>Распределение аудиторной нагрузки и мероприятий самостоятельной работы по разделам дисциплины</w:instrText>
       </w:r>
-      <w:bookmarkEnd w:id="7"/>
+      <w:bookmarkEnd w:id="8"/>
       <w:r>
         <w:rPr>
           <w:b/>
@@ -11033,7 +11030,7 @@
       <w:r>
         <w:instrText xml:space="preserve"> TC "</w:instrText>
       </w:r>
-      <w:bookmarkStart w:id="8" w:name="_Toc463805979"/>
+      <w:bookmarkStart w:id="9" w:name="_Toc463805979"/>
       <w:r>
         <w:rPr>
           <w:b/>
@@ -11042,7 +11039,7 @@
         </w:rPr>
         <w:instrText>ОРГАНИЗАЦИЯ ПРАКТИЧЕСКИХ ЗАНЯТИЙ, САМОСТОЯТЕЛЬНОЙ РАБОТЫ ПО ДИСЦИПЛИНЕ</w:instrText>
       </w:r>
-      <w:bookmarkEnd w:id="8"/>
+      <w:bookmarkEnd w:id="9"/>
       <w:r>
         <w:instrText xml:space="preserve">" \f C \l "1" </w:instrText>
       </w:r>
@@ -11089,7 +11086,7 @@
         </w:rPr>
         <w:instrText xml:space="preserve"> TC "</w:instrText>
       </w:r>
-      <w:bookmarkStart w:id="9" w:name="_Toc463805980"/>
+      <w:bookmarkStart w:id="10" w:name="_Toc463805980"/>
       <w:r>
         <w:rPr>
           <w:b/>
@@ -11097,7 +11094,7 @@
         </w:rPr>
         <w:instrText>Лабораторные работы</w:instrText>
       </w:r>
-      <w:bookmarkEnd w:id="9"/>
+      <w:bookmarkEnd w:id="10"/>
       <w:r>
         <w:rPr>
           <w:b/>
@@ -12012,7 +12009,7 @@
         </w:rPr>
         <w:instrText xml:space="preserve"> TC "</w:instrText>
       </w:r>
-      <w:bookmarkStart w:id="10" w:name="_Toc463805981"/>
+      <w:bookmarkStart w:id="11" w:name="_Toc463805981"/>
       <w:r>
         <w:rPr>
           <w:b/>
@@ -12020,7 +12017,7 @@
         </w:rPr>
         <w:instrText>Практические занятия</w:instrText>
       </w:r>
-      <w:bookmarkEnd w:id="10"/>
+      <w:bookmarkEnd w:id="11"/>
       <w:r>
         <w:rPr>
           <w:b/>
@@ -12085,7 +12082,7 @@
         </w:rPr>
         <w:instrText xml:space="preserve"> TC "</w:instrText>
       </w:r>
-      <w:bookmarkStart w:id="11" w:name="_Toc463805982"/>
+      <w:bookmarkStart w:id="12" w:name="_Toc463805982"/>
       <w:r>
         <w:rPr>
           <w:b/>
@@ -12093,7 +12090,7 @@
         </w:rPr>
         <w:instrText>Примерная тематика самостоятельной работы</w:instrText>
       </w:r>
-      <w:bookmarkEnd w:id="11"/>
+      <w:bookmarkEnd w:id="12"/>
       <w:r>
         <w:rPr>
           <w:b/>
@@ -12153,8 +12150,6 @@
           <w:lang w:val="en-US"/>
         </w:rPr>
       </w:pPr>
-      <w:bookmarkStart w:id="12" w:name="_GoBack"/>
-      <w:bookmarkEnd w:id="12"/>
     </w:p>
     <w:p>
       <w:pPr>
@@ -17003,7 +16998,7 @@
                 <v:shape id="_x0000_i1025" type="#_x0000_t75" style="width:28.5pt;height:21.75pt" o:ole="">
                   <v:imagedata r:id="rId7" o:title=""/>
                 </v:shape>
-                <o:OLEObject Type="Embed" ProgID="Equation.3" ShapeID="_x0000_i1025" DrawAspect="Content" ObjectID="_1552213645" r:id="rId8"/>
+                <o:OLEObject Type="Embed" ProgID="Equation.3" ShapeID="_x0000_i1025" DrawAspect="Content" ObjectID="_1552463163" r:id="rId8"/>
               </w:object>
             </w:r>
             <w:r>
@@ -23451,7 +23446,7 @@
 </file>
 
 <file path=customXml/itemProps1.xml><?xml version="1.0" encoding="utf-8"?>
-<ds:datastoreItem xmlns:ds="http://schemas.openxmlformats.org/officeDocument/2006/customXml" ds:itemID="{6CA43C32-6830-4B28-97D1-0C341A802DF2}">
+<ds:datastoreItem xmlns:ds="http://schemas.openxmlformats.org/officeDocument/2006/customXml" ds:itemID="{EB21B12E-EF18-47BF-AD63-BEF3C789B2FC}">
   <ds:schemaRefs>
     <ds:schemaRef ds:uri="http://schemas.openxmlformats.org/officeDocument/2006/bibliography"/>
   </ds:schemaRefs>

</xml_diff>